<commit_message>
Pokračování v práci na občanském právu
</commit_message>
<xml_diff>
--- a/Podklady/Obcanske_pravo/Obcanske_pravo_jednotlive_otazky/Otazka10.docx
+++ b/Podklady/Obcanske_pravo/Obcanske_pravo_jednotlive_otazky/Otazka10.docx
@@ -1131,11 +1131,13 @@
         </w:numPr>
         <w:rPr>
           <w:b/>
-        </w:rPr>
-      </w:pPr>
-      <w:r>
-        <w:rPr>
-          <w:b/>
+          <w:highlight w:val="green"/>
+        </w:rPr>
+      </w:pPr>
+      <w:r>
+        <w:rPr>
+          <w:b/>
+          <w:highlight w:val="green"/>
         </w:rPr>
         <w:t>zákaz imisí - § 1013</w:t>
       </w:r>
@@ -1147,26 +1149,40 @@
           <w:ilvl w:val="3"/>
           <w:numId w:val="19"/>
         </w:numPr>
-      </w:pPr>
-      <w:r>
+        <w:rPr>
+          <w:highlight w:val="green"/>
+        </w:rPr>
+      </w:pPr>
+      <w:r>
+        <w:rPr>
+          <w:highlight w:val="green"/>
+        </w:rPr>
         <w:t>Vlastník se zdrží všeho, co působí, že odpad, voda, kouř, prach, plyn, pach, světlo, stín, hluk, otřesy a jiné podobné účinky (</w:t>
       </w:r>
       <w:r>
         <w:rPr>
           <w:b/>
+          <w:highlight w:val="green"/>
         </w:rPr>
         <w:t>imise</w:t>
       </w:r>
       <w:r>
+        <w:rPr>
+          <w:highlight w:val="green"/>
+        </w:rPr>
         <w:t xml:space="preserve">) vnikají na pozemek jiného vlastníka (souseda) </w:t>
       </w:r>
       <w:r>
         <w:rPr>
           <w:b/>
+          <w:highlight w:val="green"/>
         </w:rPr>
         <w:t>v míře nepřiměřené místním poměrům a podstatně omezují obvyklé užívání pozemku</w:t>
       </w:r>
       <w:r>
+        <w:rPr>
+          <w:highlight w:val="green"/>
+        </w:rPr>
         <w:t>; to platí i o vnikání zvířat; […]</w:t>
       </w:r>
     </w:p>
@@ -1177,20 +1193,21 @@
           <w:ilvl w:val="3"/>
           <w:numId w:val="19"/>
         </w:numPr>
-      </w:pPr>
-      <w:r>
-        <w:rPr>
-          <w:b/>
-        </w:rPr>
-        <w:t>zakazuje se přímo přivádět imise na pozemek jiného vlastník</w:t>
-      </w:r>
-      <w:r>
-        <w:rPr>
-          <w:b/>
-        </w:rPr>
-        <w:t>a</w:t>
-      </w:r>
-      <w:r>
+        <w:rPr>
+          <w:highlight w:val="green"/>
+        </w:rPr>
+      </w:pPr>
+      <w:r>
+        <w:rPr>
+          <w:b/>
+          <w:highlight w:val="green"/>
+        </w:rPr>
+        <w:t>zakazuje se přímo přivádět imise na pozemek jiného vlastníka</w:t>
+      </w:r>
+      <w:r>
+        <w:rPr>
+          <w:highlight w:val="green"/>
+        </w:rPr>
         <w:t xml:space="preserve"> bez ohledu na míru takových vlivů a na stupeň obtěžování souseda, ledaže se to opírá o zvláštní právní důvod</w:t>
       </w:r>
     </w:p>
@@ -1201,8 +1218,14 @@
           <w:ilvl w:val="4"/>
           <w:numId w:val="19"/>
         </w:numPr>
-      </w:pPr>
-      <w:r>
+        <w:rPr>
+          <w:highlight w:val="green"/>
+        </w:rPr>
+      </w:pPr>
+      <w:r>
+        <w:rPr>
+          <w:highlight w:val="green"/>
+        </w:rPr>
         <w:t>jedná se o záměrné imise</w:t>
       </w:r>
     </w:p>
@@ -1318,7 +1341,14 @@
         <w:rPr>
           <w:b/>
         </w:rPr>
-        <w:t>§ 1016, 1017 – rostliny</w:t>
+        <w:t xml:space="preserve">§ 1016, 1017 – </w:t>
+      </w:r>
+      <w:r>
+        <w:rPr>
+          <w:b/>
+          <w:highlight w:val="green"/>
+        </w:rPr>
+        <w:t>rostliny</w:t>
       </w:r>
     </w:p>
     <w:p>
@@ -1450,7 +1480,14 @@
         <w:rPr>
           <w:b/>
         </w:rPr>
-        <w:t>§ 1018 – pozemkové úpravy</w:t>
+        <w:t xml:space="preserve">§ 1018 – </w:t>
+      </w:r>
+      <w:r>
+        <w:rPr>
+          <w:b/>
+          <w:highlight w:val="green"/>
+        </w:rPr>
+        <w:t>pozemkové úpravy</w:t>
       </w:r>
     </w:p>
     <w:p>
@@ -1486,7 +1523,14 @@
         <w:rPr>
           <w:b/>
         </w:rPr>
-        <w:t>§ 1019 – stékající voda</w:t>
+        <w:t xml:space="preserve">§ 1019 – </w:t>
+      </w:r>
+      <w:r>
+        <w:rPr>
+          <w:b/>
+          <w:highlight w:val="green"/>
+        </w:rPr>
+        <w:t>stékající voda</w:t>
       </w:r>
     </w:p>
     <w:p>
@@ -1546,13 +1590,14 @@
         <w:rPr>
           <w:b/>
         </w:rPr>
-        <w:t>§ 1020 – stavby</w:t>
-      </w:r>
-      <w:r>
-        <w:rPr>
-          <w:b/>
-        </w:rPr>
-        <w:t xml:space="preserve"> v těsné blízkosti hranice</w:t>
+        <w:t xml:space="preserve">§ 1020 – </w:t>
+      </w:r>
+      <w:r>
+        <w:rPr>
+          <w:b/>
+          <w:highlight w:val="green"/>
+        </w:rPr>
+        <w:t>stavby v těsné blízkosti hranice</w:t>
       </w:r>
     </w:p>
     <w:p>
@@ -1725,11 +1770,13 @@
           <w:numId w:val="19"/>
         </w:numPr>
         <w:rPr>
+          <w:highlight w:val="green"/>
           <w:u w:val="single"/>
         </w:rPr>
       </w:pPr>
       <w:r>
         <w:rPr>
+          <w:highlight w:val="green"/>
           <w:u w:val="single"/>
         </w:rPr>
         <w:t>Omezení vlastnického práva z vůle vlastníka - smluvní (smlouvy věcněprávní, obligačně-právní)</w:t>
@@ -1742,8 +1789,14 @@
           <w:ilvl w:val="1"/>
           <w:numId w:val="19"/>
         </w:numPr>
-      </w:pPr>
-      <w:r>
+        <w:rPr>
+          <w:highlight w:val="green"/>
+        </w:rPr>
+      </w:pPr>
+      <w:r>
+        <w:rPr>
+          <w:highlight w:val="green"/>
+        </w:rPr>
         <w:t>obligačně-právní - př. užívací a požívací právo</w:t>
       </w:r>
     </w:p>
@@ -1754,8 +1807,14 @@
           <w:ilvl w:val="1"/>
           <w:numId w:val="19"/>
         </w:numPr>
-      </w:pPr>
-      <w:r>
+        <w:rPr>
+          <w:highlight w:val="green"/>
+        </w:rPr>
+      </w:pPr>
+      <w:r>
+        <w:rPr>
+          <w:highlight w:val="green"/>
+        </w:rPr>
         <w:t>věcněprávní – př. věcná břemena, právo stavby</w:t>
       </w:r>
     </w:p>

</xml_diff>